<commit_message>
update report for part 3
</commit_message>
<xml_diff>
--- a/report3.docx
+++ b/report3.docx
@@ -111,27 +111,7 @@
           <w:szCs w:val="26"/>
           <w:lang w:val="en-US"/>
         </w:rPr>
-        <w:t xml:space="preserve">Next step is to compute </w:t>
-      </w:r>
-      <w:r>
-        <w:rPr>
-          <w:rFonts w:ascii="Arial" w:hAnsi="Arial" w:cs="Arial"/>
-          <w:color w:val="000000"/>
-          <w:sz w:val="26"/>
-          <w:szCs w:val="26"/>
-          <w:lang w:val="en-US"/>
-        </w:rPr>
-        <w:t>accuracy, precision, recall</w:t>
-      </w:r>
-      <w:r>
-        <w:rPr>
-          <w:rFonts w:ascii="Arial" w:hAnsi="Arial" w:cs="Arial"/>
-          <w:color w:val="000000"/>
-          <w:sz w:val="26"/>
-          <w:szCs w:val="26"/>
-          <w:lang w:val="en-US"/>
-        </w:rPr>
-        <w:t xml:space="preserve"> and F1 score:</w:t>
+        <w:t>Next step is to compute accuracy, precision, recall and F1 score:</w:t>
       </w:r>
     </w:p>
     <w:p>
@@ -655,6 +635,18 @@
     </w:p>
     <w:p>
       <w:pPr>
+        <w:pStyle w:val="ListParagraph"/>
+        <w:ind w:firstLine="720"/>
+        <w:rPr>
+          <w:rFonts w:ascii="Arial" w:hAnsi="Arial" w:cs="Arial"/>
+          <w:color w:val="000000"/>
+          <w:sz w:val="26"/>
+          <w:szCs w:val="26"/>
+        </w:rPr>
+      </w:pPr>
+    </w:p>
+    <w:p>
+      <w:pPr>
         <w:rPr>
           <w:rFonts w:ascii="Arial" w:hAnsi="Arial" w:cs="Arial"/>
           <w:color w:val="000000"/>
@@ -676,9 +668,10 @@
     </w:p>
     <w:p>
       <w:pPr>
+        <w:pStyle w:val="ListParagraph"/>
         <w:numPr>
           <w:ilvl w:val="0"/>
-          <w:numId w:val="3"/>
+          <w:numId w:val="6"/>
         </w:numPr>
         <w:rPr>
           <w:rFonts w:ascii="Arial" w:hAnsi="Arial" w:cs="Arial"/>
@@ -694,14 +687,15 @@
           <w:sz w:val="26"/>
           <w:szCs w:val="26"/>
         </w:rPr>
-        <w:t>Accuracy: 0.16666666666666666 The accuracy score indicates that the classifier achieved an accuracy of approximately 16.67% on the testing data. This means that only about 16.67% of the instances in the testing data were correctly classified by the model.</w:t>
-      </w:r>
-    </w:p>
-    <w:p>
-      <w:pPr>
+        <w:t>Accuracy: 1.0</w:t>
+      </w:r>
+    </w:p>
+    <w:p>
+      <w:pPr>
+        <w:pStyle w:val="ListParagraph"/>
         <w:numPr>
           <w:ilvl w:val="0"/>
-          <w:numId w:val="3"/>
+          <w:numId w:val="6"/>
         </w:numPr>
         <w:rPr>
           <w:rFonts w:ascii="Arial" w:hAnsi="Arial" w:cs="Arial"/>
@@ -717,24 +711,15 @@
           <w:sz w:val="26"/>
           <w:szCs w:val="26"/>
         </w:rPr>
-        <w:t xml:space="preserve">Precision: 0.2 The precision score measures the proportion of correctly identified positive instances out of all instances predicted as positive. In </w:t>
-      </w:r>
-      <w:r>
-        <w:rPr>
-          <w:rFonts w:ascii="Arial" w:hAnsi="Arial" w:cs="Arial"/>
-          <w:color w:val="000000"/>
-          <w:sz w:val="26"/>
-          <w:szCs w:val="26"/>
-        </w:rPr>
-        <w:lastRenderedPageBreak/>
-        <w:t>this case, the precision is 0.2, indicating that only 20% of the instances predicted as positive were actually true positives.</w:t>
-      </w:r>
-    </w:p>
-    <w:p>
-      <w:pPr>
+        <w:t>Precision: 1.0</w:t>
+      </w:r>
+    </w:p>
+    <w:p>
+      <w:pPr>
+        <w:pStyle w:val="ListParagraph"/>
         <w:numPr>
           <w:ilvl w:val="0"/>
-          <w:numId w:val="3"/>
+          <w:numId w:val="6"/>
         </w:numPr>
         <w:rPr>
           <w:rFonts w:ascii="Arial" w:hAnsi="Arial" w:cs="Arial"/>
@@ -750,14 +735,15 @@
           <w:sz w:val="26"/>
           <w:szCs w:val="26"/>
         </w:rPr>
-        <w:t>Recall: 0.5 The recall score (also known as sensitivity or true positive rate) measures the proportion of correctly identified positive instances out of all actual positive instances. A recall of 0.5 suggests that the model correctly identified 50% of the positive instances present in the testing data.</w:t>
-      </w:r>
-    </w:p>
-    <w:p>
-      <w:pPr>
+        <w:t>Recall: 1.0</w:t>
+      </w:r>
+    </w:p>
+    <w:p>
+      <w:pPr>
+        <w:pStyle w:val="ListParagraph"/>
         <w:numPr>
           <w:ilvl w:val="0"/>
-          <w:numId w:val="3"/>
+          <w:numId w:val="6"/>
         </w:numPr>
         <w:rPr>
           <w:rFonts w:ascii="Arial" w:hAnsi="Arial" w:cs="Arial"/>
@@ -773,197 +759,47 @@
           <w:sz w:val="26"/>
           <w:szCs w:val="26"/>
         </w:rPr>
-        <w:t>F1 score: 0.28571428571428575 The F1 score is the harmonic mean of precision and recall. With an F1 score of approximately 0.286, it indicates a moderate balance between precision and recall.</w:t>
-      </w:r>
-    </w:p>
-    <w:p>
-      <w:pPr>
-        <w:rPr>
-          <w:rFonts w:ascii="Arial" w:hAnsi="Arial" w:cs="Arial"/>
-          <w:color w:val="000000"/>
-          <w:sz w:val="26"/>
-          <w:szCs w:val="26"/>
-        </w:rPr>
-      </w:pPr>
-    </w:p>
-    <w:p>
-      <w:pPr>
-        <w:rPr>
-          <w:rFonts w:ascii="Arial" w:hAnsi="Arial" w:cs="Arial"/>
-          <w:color w:val="000000"/>
-          <w:sz w:val="26"/>
-          <w:szCs w:val="26"/>
-        </w:rPr>
-      </w:pPr>
-      <w:r>
-        <w:rPr>
-          <w:rFonts w:ascii="Arial" w:hAnsi="Arial" w:cs="Arial"/>
-          <w:color w:val="000000"/>
-          <w:sz w:val="26"/>
-          <w:szCs w:val="26"/>
-        </w:rPr>
-        <w:t>Based on these metrics, the classifier's performance on the testing data is relatively low. The low accuracy, precision, and F1 score suggest that the classifier is not performing well in classifying the instances correctly. The recall score indicates that the model is capturing only half of the actual positive instances.</w:t>
-      </w:r>
-    </w:p>
-    <w:p>
-      <w:pPr>
-        <w:rPr>
-          <w:rFonts w:ascii="Arial" w:hAnsi="Arial" w:cs="Arial"/>
-          <w:color w:val="000000"/>
-          <w:sz w:val="26"/>
-          <w:szCs w:val="26"/>
-        </w:rPr>
-      </w:pPr>
-      <w:r>
-        <w:rPr>
-          <w:rFonts w:ascii="Arial" w:hAnsi="Arial" w:cs="Arial"/>
-          <w:color w:val="000000"/>
-          <w:sz w:val="26"/>
-          <w:szCs w:val="26"/>
-        </w:rPr>
-        <w:t>From these results, it is challenging to determine whether the classifier is overfitting or underfitting based solely on the provided information. It would require further analysis, such as examining the performance on the training data, cross-validation, or studying the model complexity and dataset characteristics.</w:t>
-      </w:r>
-    </w:p>
-    <w:p>
-      <w:pPr>
-        <w:rPr>
-          <w:rFonts w:ascii="Arial" w:hAnsi="Arial" w:cs="Arial"/>
-          <w:color w:val="000000"/>
-          <w:sz w:val="26"/>
-          <w:szCs w:val="26"/>
-        </w:rPr>
-      </w:pPr>
-      <w:r>
-        <w:rPr>
-          <w:rFonts w:ascii="Arial" w:hAnsi="Arial" w:cs="Arial"/>
-          <w:color w:val="000000"/>
-          <w:sz w:val="26"/>
-          <w:szCs w:val="26"/>
-        </w:rPr>
-        <w:br/>
-        <w:t>Based on the provided performance metrics, here's an analysis of the classifier's performance on the testing data:</w:t>
-      </w:r>
-    </w:p>
-    <w:p>
-      <w:pPr>
-        <w:numPr>
-          <w:ilvl w:val="0"/>
-          <w:numId w:val="4"/>
-        </w:numPr>
-        <w:rPr>
-          <w:rFonts w:ascii="Arial" w:hAnsi="Arial" w:cs="Arial"/>
-          <w:color w:val="000000"/>
-          <w:sz w:val="26"/>
-          <w:szCs w:val="26"/>
-        </w:rPr>
-      </w:pPr>
-      <w:r>
-        <w:rPr>
-          <w:rFonts w:ascii="Arial" w:hAnsi="Arial" w:cs="Arial"/>
-          <w:color w:val="000000"/>
-          <w:sz w:val="26"/>
-          <w:szCs w:val="26"/>
-        </w:rPr>
-        <w:t>Accuracy: 0.16666666666666666 The accuracy score indicates that the classifier achieved an accuracy of approximately 16.67% on the testing data. This means that only about 16.67% of the instances in the testing data were correctly classified by the model.</w:t>
-      </w:r>
-    </w:p>
-    <w:p>
-      <w:pPr>
-        <w:numPr>
-          <w:ilvl w:val="0"/>
-          <w:numId w:val="4"/>
-        </w:numPr>
-        <w:rPr>
-          <w:rFonts w:ascii="Arial" w:hAnsi="Arial" w:cs="Arial"/>
-          <w:color w:val="000000"/>
-          <w:sz w:val="26"/>
-          <w:szCs w:val="26"/>
-        </w:rPr>
-      </w:pPr>
-      <w:r>
-        <w:rPr>
-          <w:rFonts w:ascii="Arial" w:hAnsi="Arial" w:cs="Arial"/>
-          <w:color w:val="000000"/>
-          <w:sz w:val="26"/>
-          <w:szCs w:val="26"/>
-        </w:rPr>
-        <w:t>Precision: 0.2 The precision score measures the proportion of correctly identified positive instances out of all instances predicted as positive. In this case, the precision is 0.2, indicating that only 20% of the instances predicted as positive were actually true positives.</w:t>
-      </w:r>
-    </w:p>
-    <w:p>
-      <w:pPr>
-        <w:numPr>
-          <w:ilvl w:val="0"/>
-          <w:numId w:val="4"/>
-        </w:numPr>
-        <w:rPr>
-          <w:rFonts w:ascii="Arial" w:hAnsi="Arial" w:cs="Arial"/>
-          <w:color w:val="000000"/>
-          <w:sz w:val="26"/>
-          <w:szCs w:val="26"/>
-        </w:rPr>
-      </w:pPr>
-      <w:r>
-        <w:rPr>
-          <w:rFonts w:ascii="Arial" w:hAnsi="Arial" w:cs="Arial"/>
-          <w:color w:val="000000"/>
-          <w:sz w:val="26"/>
-          <w:szCs w:val="26"/>
-        </w:rPr>
-        <w:t>Recall: 0.5 The recall score (also known as sensitivity or true positive rate) measures the proportion of correctly identified positive instances out of all actual positive instances. A recall of 0.5 suggests that the model correctly identified 50% of the positive instances present in the testing data.</w:t>
-      </w:r>
-    </w:p>
-    <w:p>
-      <w:pPr>
-        <w:numPr>
-          <w:ilvl w:val="0"/>
-          <w:numId w:val="4"/>
-        </w:numPr>
-        <w:rPr>
-          <w:rFonts w:ascii="Arial" w:hAnsi="Arial" w:cs="Arial"/>
-          <w:color w:val="000000"/>
-          <w:sz w:val="26"/>
-          <w:szCs w:val="26"/>
-        </w:rPr>
-      </w:pPr>
-      <w:r>
-        <w:rPr>
-          <w:rFonts w:ascii="Arial" w:hAnsi="Arial" w:cs="Arial"/>
-          <w:color w:val="000000"/>
-          <w:sz w:val="26"/>
-          <w:szCs w:val="26"/>
-        </w:rPr>
-        <w:t>F1 score: 0.28571428571428575 The F1 score is the harmonic mean of precision and recall. With an F1 score of approximately 0.286, it indicates a moderate balance between precision and recall.</w:t>
-      </w:r>
-    </w:p>
-    <w:p>
-      <w:pPr>
-        <w:rPr>
-          <w:rFonts w:ascii="Arial" w:hAnsi="Arial" w:cs="Arial"/>
-          <w:color w:val="000000"/>
-          <w:sz w:val="26"/>
-          <w:szCs w:val="26"/>
-        </w:rPr>
-      </w:pPr>
-      <w:r>
-        <w:rPr>
-          <w:rFonts w:ascii="Arial" w:hAnsi="Arial" w:cs="Arial"/>
-          <w:color w:val="000000"/>
-          <w:sz w:val="26"/>
-          <w:szCs w:val="26"/>
-        </w:rPr>
-        <w:t>Based on these metrics, the classifier's performance on the testing data is relatively low. The low accuracy, precision, and F1 score suggest that the classifier is not performing well in classifying the instances correctly. The recall score indicates that the model is capturing only half of the actual positive instances.</w:t>
-      </w:r>
-    </w:p>
-    <w:p>
-      <w:pPr>
-        <w:rPr>
-          <w:rFonts w:ascii="Arial" w:hAnsi="Arial" w:cs="Arial"/>
-          <w:color w:val="000000"/>
-          <w:sz w:val="26"/>
-          <w:szCs w:val="26"/>
-        </w:rPr>
-      </w:pPr>
+        <w:t>F1 score: 1.0</w:t>
+      </w:r>
+    </w:p>
+    <w:p>
+      <w:pPr>
+        <w:rPr>
+          <w:rFonts w:ascii="Arial" w:hAnsi="Arial" w:cs="Arial"/>
+          <w:color w:val="000000"/>
+          <w:sz w:val="26"/>
+          <w:szCs w:val="26"/>
+          <w:lang w:val="en-US"/>
+        </w:rPr>
+      </w:pPr>
+      <w:r>
+        <w:rPr>
+          <w:rFonts w:ascii="Arial" w:hAnsi="Arial" w:cs="Arial"/>
+          <w:color w:val="000000"/>
+          <w:sz w:val="26"/>
+          <w:szCs w:val="26"/>
+        </w:rPr>
+        <w:t xml:space="preserve">With an accuracy, precision, recall, and F1 score of 1.0, it indicates that the classifier is performing perfectly on the testing data. </w:t>
+      </w:r>
+      <w:r>
+        <w:rPr>
+          <w:rFonts w:ascii="Arial" w:hAnsi="Arial" w:cs="Arial"/>
+          <w:color w:val="000000"/>
+          <w:sz w:val="26"/>
+          <w:szCs w:val="26"/>
+          <w:lang w:val="en-US"/>
+        </w:rPr>
+        <w:t>A</w:t>
+      </w:r>
+      <w:r>
+        <w:rPr>
+          <w:rFonts w:ascii="Arial" w:hAnsi="Arial" w:cs="Arial"/>
+          <w:color w:val="000000"/>
+          <w:sz w:val="26"/>
+          <w:szCs w:val="26"/>
+        </w:rPr>
+        <w:t xml:space="preserve">chieving such high scores </w:t>
+      </w:r>
       <w:r>
         <w:rPr>
           <w:rFonts w:ascii="Arial" w:hAnsi="Arial" w:cs="Arial"/>
@@ -972,7 +808,45 @@
           <w:szCs w:val="26"/>
         </w:rPr>
         <w:lastRenderedPageBreak/>
-        <w:t>From these results, it is challenging to determine whether the classifier is overfitting or underfitting</w:t>
+        <w:t>can also be an indication of overfitting. Overfitting occurs when the model learns the training data too well and fails to generalize to unseen data.</w:t>
+      </w:r>
+      <w:r>
+        <w:rPr>
+          <w:rFonts w:ascii="Arial" w:hAnsi="Arial" w:cs="Arial"/>
+          <w:color w:val="000000"/>
+          <w:sz w:val="26"/>
+          <w:szCs w:val="26"/>
+          <w:lang w:val="en-US"/>
+        </w:rPr>
+        <w:t xml:space="preserve"> It is most likely due to </w:t>
+      </w:r>
+      <w:r>
+        <w:rPr>
+          <w:rFonts w:ascii="Arial" w:hAnsi="Arial" w:cs="Arial"/>
+          <w:color w:val="000000"/>
+          <w:sz w:val="26"/>
+          <w:szCs w:val="26"/>
+        </w:rPr>
+        <w:t xml:space="preserve">the current model is </w:t>
+      </w:r>
+      <w:r>
+        <w:rPr>
+          <w:rFonts w:ascii="Arial" w:hAnsi="Arial" w:cs="Arial"/>
+          <w:color w:val="000000"/>
+          <w:sz w:val="26"/>
+          <w:szCs w:val="26"/>
+          <w:lang w:val="en-US"/>
+        </w:rPr>
+        <w:t>quite</w:t>
+      </w:r>
+      <w:r>
+        <w:rPr>
+          <w:rFonts w:ascii="Arial" w:hAnsi="Arial" w:cs="Arial"/>
+          <w:color w:val="000000"/>
+          <w:sz w:val="26"/>
+          <w:szCs w:val="26"/>
+        </w:rPr>
+        <w:t xml:space="preserve"> simple</w:t>
       </w:r>
       <w:r>
         <w:rPr>
@@ -992,140 +866,7 @@
           <w:color w:val="000000"/>
           <w:sz w:val="26"/>
           <w:szCs w:val="26"/>
-        </w:rPr>
-      </w:pPr>
-      <w:r>
-        <w:rPr>
-          <w:rFonts w:ascii="Arial" w:hAnsi="Arial" w:cs="Arial"/>
-          <w:color w:val="000000"/>
-          <w:sz w:val="26"/>
-          <w:szCs w:val="26"/>
-        </w:rPr>
-        <w:t>To improve the performance of the classifier, several areas can be considered:</w:t>
-      </w:r>
-    </w:p>
-    <w:p>
-      <w:pPr>
-        <w:numPr>
-          <w:ilvl w:val="0"/>
-          <w:numId w:val="5"/>
-        </w:numPr>
-        <w:rPr>
-          <w:rFonts w:ascii="Arial" w:hAnsi="Arial" w:cs="Arial"/>
-          <w:color w:val="000000"/>
-          <w:sz w:val="26"/>
-          <w:szCs w:val="26"/>
-        </w:rPr>
-      </w:pPr>
-      <w:r>
-        <w:rPr>
-          <w:rFonts w:ascii="Arial" w:hAnsi="Arial" w:cs="Arial"/>
-          <w:color w:val="000000"/>
-          <w:sz w:val="26"/>
-          <w:szCs w:val="26"/>
-        </w:rPr>
-        <w:t>Feature Engineering: Explore different audio features or representations that might capture more relevant information for the classification task. Experiment with different signal processing techniques or extract additional features that might be informative.</w:t>
-      </w:r>
-    </w:p>
-    <w:p>
-      <w:pPr>
-        <w:numPr>
-          <w:ilvl w:val="0"/>
-          <w:numId w:val="5"/>
-        </w:numPr>
-        <w:rPr>
-          <w:rFonts w:ascii="Arial" w:hAnsi="Arial" w:cs="Arial"/>
-          <w:color w:val="000000"/>
-          <w:sz w:val="26"/>
-          <w:szCs w:val="26"/>
-        </w:rPr>
-      </w:pPr>
-      <w:r>
-        <w:rPr>
-          <w:rFonts w:ascii="Arial" w:hAnsi="Arial" w:cs="Arial"/>
-          <w:color w:val="000000"/>
-          <w:sz w:val="26"/>
-          <w:szCs w:val="26"/>
-        </w:rPr>
-        <w:t>Model Selection: Try different classifiers or alternative machine learning algorithms suitable for the audio classification task. It could involve exploring ensemble methods, deep learning models, or other classifiers that might better capture the patterns in the data.</w:t>
-      </w:r>
-    </w:p>
-    <w:p>
-      <w:pPr>
-        <w:numPr>
-          <w:ilvl w:val="0"/>
-          <w:numId w:val="5"/>
-        </w:numPr>
-        <w:rPr>
-          <w:rFonts w:ascii="Arial" w:hAnsi="Arial" w:cs="Arial"/>
-          <w:color w:val="000000"/>
-          <w:sz w:val="26"/>
-          <w:szCs w:val="26"/>
-        </w:rPr>
-      </w:pPr>
-      <w:r>
-        <w:rPr>
-          <w:rFonts w:ascii="Arial" w:hAnsi="Arial" w:cs="Arial"/>
-          <w:color w:val="000000"/>
-          <w:sz w:val="26"/>
-          <w:szCs w:val="26"/>
-        </w:rPr>
-        <w:t>Hyperparameter Tuning: Optimize the hyperparameters of the SVM classifier or try different kernel functions to find the best configuration for the specific dataset and task.</w:t>
-      </w:r>
-    </w:p>
-    <w:p>
-      <w:pPr>
-        <w:numPr>
-          <w:ilvl w:val="0"/>
-          <w:numId w:val="5"/>
-        </w:numPr>
-        <w:rPr>
-          <w:rFonts w:ascii="Arial" w:hAnsi="Arial" w:cs="Arial"/>
-          <w:color w:val="000000"/>
-          <w:sz w:val="26"/>
-          <w:szCs w:val="26"/>
-        </w:rPr>
-      </w:pPr>
-      <w:r>
-        <w:rPr>
-          <w:rFonts w:ascii="Arial" w:hAnsi="Arial" w:cs="Arial"/>
-          <w:color w:val="000000"/>
-          <w:sz w:val="26"/>
-          <w:szCs w:val="26"/>
-        </w:rPr>
-        <w:t>Data Augmentation: Increase the size of the training data by applying augmentation techniques to the existing audio samples. This can help improve the model's ability to generalize and capture variations in the data.</w:t>
-      </w:r>
-    </w:p>
-    <w:p>
-      <w:pPr>
-        <w:numPr>
-          <w:ilvl w:val="0"/>
-          <w:numId w:val="5"/>
-        </w:numPr>
-        <w:rPr>
-          <w:rFonts w:ascii="Arial" w:hAnsi="Arial" w:cs="Arial"/>
-          <w:color w:val="000000"/>
-          <w:sz w:val="26"/>
-          <w:szCs w:val="26"/>
-        </w:rPr>
-      </w:pPr>
-      <w:r>
-        <w:rPr>
-          <w:rFonts w:ascii="Arial" w:hAnsi="Arial" w:cs="Arial"/>
-          <w:color w:val="000000"/>
-          <w:sz w:val="26"/>
-          <w:szCs w:val="26"/>
-        </w:rPr>
-        <w:t>Balancing the Dataset: If the dataset is imbalanced, where one class dominates the other, consider using techniques such as oversampling, undersampling, or generating synthetic samples to balance the class distribution.</w:t>
-      </w:r>
-    </w:p>
-    <w:p>
-      <w:pPr>
-        <w:rPr>
-          <w:rFonts w:ascii="Arial" w:hAnsi="Arial" w:cs="Arial"/>
-          <w:color w:val="000000"/>
-          <w:sz w:val="26"/>
-          <w:szCs w:val="26"/>
+          <w:lang w:val="en-US"/>
         </w:rPr>
       </w:pPr>
     </w:p>
@@ -1389,6 +1130,92 @@
     </w:lvl>
   </w:abstractNum>
   <w:abstractNum w:abstractNumId="2" w15:restartNumberingAfterBreak="0">
+    <w:nsid w:val="1BA253D1"/>
+    <w:multiLevelType w:val="hybridMultilevel"/>
+    <w:tmpl w:val="621A142E"/>
+    <w:lvl w:ilvl="0" w:tplc="0409000F">
+      <w:start w:val="1"/>
+      <w:numFmt w:val="decimal"/>
+      <w:lvlText w:val="%1."/>
+      <w:lvlJc w:val="left"/>
+      <w:pPr>
+        <w:ind w:left="1080" w:hanging="360"/>
+      </w:pPr>
+    </w:lvl>
+    <w:lvl w:ilvl="1" w:tplc="04090019" w:tentative="1">
+      <w:start w:val="1"/>
+      <w:numFmt w:val="lowerLetter"/>
+      <w:lvlText w:val="%2."/>
+      <w:lvlJc w:val="left"/>
+      <w:pPr>
+        <w:ind w:left="1800" w:hanging="360"/>
+      </w:pPr>
+    </w:lvl>
+    <w:lvl w:ilvl="2" w:tplc="0409001B" w:tentative="1">
+      <w:start w:val="1"/>
+      <w:numFmt w:val="lowerRoman"/>
+      <w:lvlText w:val="%3."/>
+      <w:lvlJc w:val="right"/>
+      <w:pPr>
+        <w:ind w:left="2520" w:hanging="180"/>
+      </w:pPr>
+    </w:lvl>
+    <w:lvl w:ilvl="3" w:tplc="0409000F" w:tentative="1">
+      <w:start w:val="1"/>
+      <w:numFmt w:val="decimal"/>
+      <w:lvlText w:val="%4."/>
+      <w:lvlJc w:val="left"/>
+      <w:pPr>
+        <w:ind w:left="3240" w:hanging="360"/>
+      </w:pPr>
+    </w:lvl>
+    <w:lvl w:ilvl="4" w:tplc="04090019" w:tentative="1">
+      <w:start w:val="1"/>
+      <w:numFmt w:val="lowerLetter"/>
+      <w:lvlText w:val="%5."/>
+      <w:lvlJc w:val="left"/>
+      <w:pPr>
+        <w:ind w:left="3960" w:hanging="360"/>
+      </w:pPr>
+    </w:lvl>
+    <w:lvl w:ilvl="5" w:tplc="0409001B" w:tentative="1">
+      <w:start w:val="1"/>
+      <w:numFmt w:val="lowerRoman"/>
+      <w:lvlText w:val="%6."/>
+      <w:lvlJc w:val="right"/>
+      <w:pPr>
+        <w:ind w:left="4680" w:hanging="180"/>
+      </w:pPr>
+    </w:lvl>
+    <w:lvl w:ilvl="6" w:tplc="0409000F" w:tentative="1">
+      <w:start w:val="1"/>
+      <w:numFmt w:val="decimal"/>
+      <w:lvlText w:val="%7."/>
+      <w:lvlJc w:val="left"/>
+      <w:pPr>
+        <w:ind w:left="5400" w:hanging="360"/>
+      </w:pPr>
+    </w:lvl>
+    <w:lvl w:ilvl="7" w:tplc="04090019" w:tentative="1">
+      <w:start w:val="1"/>
+      <w:numFmt w:val="lowerLetter"/>
+      <w:lvlText w:val="%8."/>
+      <w:lvlJc w:val="left"/>
+      <w:pPr>
+        <w:ind w:left="6120" w:hanging="360"/>
+      </w:pPr>
+    </w:lvl>
+    <w:lvl w:ilvl="8" w:tplc="0409001B" w:tentative="1">
+      <w:start w:val="1"/>
+      <w:numFmt w:val="lowerRoman"/>
+      <w:lvlText w:val="%9."/>
+      <w:lvlJc w:val="right"/>
+      <w:pPr>
+        <w:ind w:left="6840" w:hanging="180"/>
+      </w:pPr>
+    </w:lvl>
+  </w:abstractNum>
+  <w:abstractNum w:abstractNumId="3" w15:restartNumberingAfterBreak="0">
     <w:nsid w:val="23AD5623"/>
     <w:multiLevelType w:val="multilevel"/>
     <w:tmpl w:val="9BC45F94"/>
@@ -1501,7 +1328,7 @@
       </w:pPr>
     </w:lvl>
   </w:abstractNum>
-  <w:abstractNum w:abstractNumId="3" w15:restartNumberingAfterBreak="0">
+  <w:abstractNum w:abstractNumId="4" w15:restartNumberingAfterBreak="0">
     <w:nsid w:val="56BE097E"/>
     <w:multiLevelType w:val="hybridMultilevel"/>
     <w:tmpl w:val="9D647224"/>
@@ -1587,7 +1414,7 @@
       </w:pPr>
     </w:lvl>
   </w:abstractNum>
-  <w:abstractNum w:abstractNumId="4" w15:restartNumberingAfterBreak="0">
+  <w:abstractNum w:abstractNumId="5" w15:restartNumberingAfterBreak="0">
     <w:nsid w:val="7999372A"/>
     <w:multiLevelType w:val="multilevel"/>
     <w:tmpl w:val="F4028074"/>
@@ -1704,16 +1531,19 @@
     <w:abstractNumId w:val="1"/>
   </w:num>
   <w:num w:numId="2">
-    <w:abstractNumId w:val="3"/>
+    <w:abstractNumId w:val="4"/>
   </w:num>
   <w:num w:numId="3">
-    <w:abstractNumId w:val="2"/>
+    <w:abstractNumId w:val="3"/>
   </w:num>
   <w:num w:numId="4">
     <w:abstractNumId w:val="0"/>
   </w:num>
   <w:num w:numId="5">
-    <w:abstractNumId w:val="4"/>
+    <w:abstractNumId w:val="5"/>
+  </w:num>
+  <w:num w:numId="6">
+    <w:abstractNumId w:val="2"/>
   </w:num>
 </w:numbering>
 </file>
@@ -2120,6 +1950,7 @@
   <w:style w:type="character" w:default="1" w:styleId="DefaultParagraphFont">
     <w:name w:val="Default Paragraph Font"/>
     <w:uiPriority w:val="1"/>
+    <w:semiHidden/>
     <w:unhideWhenUsed/>
   </w:style>
   <w:style w:type="table" w:default="1" w:styleId="TableNormal">

</xml_diff>